<commit_message>
atualização com o módulo 2 do curso
</commit_message>
<xml_diff>
--- a/GitHub.docx
+++ b/GitHub.docx
@@ -4,208 +4,30 @@
   <w:body>
     <w:p>
       <w:r>
-        <w:t xml:space="preserve">Versionamento: controle de versão de software definido através de numerações de históricos diferentes. Tudo que </w:t>
-      </w:r>
-      <w:proofErr w:type="spellStart"/>
-      <w:r>
-        <w:t>vc</w:t>
-      </w:r>
-      <w:proofErr w:type="spellEnd"/>
-      <w:r>
-        <w:t xml:space="preserve"> fizer mudança vai estar associado a um número. Assim dá pra ver </w:t>
-      </w:r>
-      <w:proofErr w:type="spellStart"/>
-      <w:r>
-        <w:t>qd</w:t>
-      </w:r>
-      <w:proofErr w:type="spellEnd"/>
-      <w:r>
-        <w:t xml:space="preserve"> aconteceu a alteração. Se não </w:t>
-      </w:r>
-      <w:proofErr w:type="spellStart"/>
-      <w:r>
-        <w:t>comitar</w:t>
-      </w:r>
-      <w:proofErr w:type="spellEnd"/>
-      <w:r>
-        <w:t xml:space="preserve"> o que foi salvo, não é salvo.</w:t>
-      </w:r>
-    </w:p>
-    <w:p>
-      <w:r>
-        <w:t xml:space="preserve">Repositório: pasta onde o arquivo é colocado. Tem </w:t>
-      </w:r>
-      <w:proofErr w:type="gramStart"/>
-      <w:r>
-        <w:t>um .</w:t>
-      </w:r>
-      <w:proofErr w:type="spellStart"/>
-      <w:r>
-        <w:t>git</w:t>
-      </w:r>
-      <w:proofErr w:type="spellEnd"/>
-      <w:proofErr w:type="gramEnd"/>
-      <w:r>
-        <w:t xml:space="preserve"> nele pra ele ser rastreável pelo </w:t>
-      </w:r>
-      <w:proofErr w:type="spellStart"/>
-      <w:r>
-        <w:t>git</w:t>
-      </w:r>
-      <w:proofErr w:type="spellEnd"/>
-      <w:r>
-        <w:t>. Ele pode ter subpastas nele.</w:t>
-      </w:r>
-    </w:p>
-    <w:p>
-      <w:proofErr w:type="spellStart"/>
-      <w:r>
-        <w:t>Commit</w:t>
-      </w:r>
-      <w:proofErr w:type="spellEnd"/>
-      <w:r>
-        <w:t xml:space="preserve"> Conjunto de alterações do </w:t>
-      </w:r>
-      <w:proofErr w:type="spellStart"/>
-      <w:r>
-        <w:t>git</w:t>
-      </w:r>
-      <w:proofErr w:type="spellEnd"/>
-      <w:r>
-        <w:t xml:space="preserve">, se </w:t>
-      </w:r>
-      <w:proofErr w:type="spellStart"/>
-      <w:r>
-        <w:t>vc</w:t>
-      </w:r>
-      <w:proofErr w:type="spellEnd"/>
-      <w:r>
-        <w:t xml:space="preserve"> quiser salvar no </w:t>
-      </w:r>
-      <w:proofErr w:type="spellStart"/>
-      <w:r>
-        <w:t>git</w:t>
-      </w:r>
-      <w:proofErr w:type="spellEnd"/>
-      <w:r>
-        <w:t xml:space="preserve"> o que </w:t>
-      </w:r>
-      <w:proofErr w:type="spellStart"/>
-      <w:r>
-        <w:t>vc</w:t>
-      </w:r>
-      <w:proofErr w:type="spellEnd"/>
-      <w:r>
-        <w:t xml:space="preserve"> mudou, tem que aplicar um </w:t>
-      </w:r>
-      <w:proofErr w:type="spellStart"/>
-      <w:r>
-        <w:t>commit</w:t>
-      </w:r>
-      <w:proofErr w:type="spellEnd"/>
-      <w:r>
-        <w:t xml:space="preserve">. </w:t>
-      </w:r>
-      <w:proofErr w:type="spellStart"/>
-      <w:r>
-        <w:t>Vc</w:t>
-      </w:r>
-      <w:proofErr w:type="spellEnd"/>
-      <w:r>
-        <w:t xml:space="preserve"> </w:t>
-      </w:r>
-      <w:proofErr w:type="spellStart"/>
-      <w:r>
-        <w:t>tb</w:t>
-      </w:r>
-      <w:proofErr w:type="spellEnd"/>
-      <w:r>
-        <w:t xml:space="preserve"> pode adicionar comentários e dados sobre que fez (quem fez, o que fez, quando fez), data. É considerado mudança: criação, renomeação, exclusão de arquivo, inserção ou exclusão de linha (sendo que se </w:t>
-      </w:r>
-      <w:proofErr w:type="spellStart"/>
-      <w:r>
-        <w:t>vc</w:t>
-      </w:r>
-      <w:proofErr w:type="spellEnd"/>
-      <w:r>
-        <w:t xml:space="preserve"> mudou a linha, ela é </w:t>
-      </w:r>
-      <w:proofErr w:type="spellStart"/>
-      <w:r>
-        <w:t>considerda</w:t>
-      </w:r>
-      <w:proofErr w:type="spellEnd"/>
-      <w:r>
-        <w:t xml:space="preserve"> excluída e incluída). Dá pra voltar pra um </w:t>
-      </w:r>
-      <w:proofErr w:type="spellStart"/>
-      <w:r>
-        <w:t>commit</w:t>
-      </w:r>
-      <w:proofErr w:type="spellEnd"/>
-      <w:r>
-        <w:t xml:space="preserve"> específico se quiser.</w:t>
-      </w:r>
-    </w:p>
-    <w:p>
-      <w:r>
-        <w:t xml:space="preserve">Branch: separação de códigos que permite que muitas pessoas atuem no mesmo projeto de forma independente. Toda Branch inicial é a master, e depois tem a </w:t>
-      </w:r>
-      <w:proofErr w:type="spellStart"/>
-      <w:r>
-        <w:t>develop</w:t>
-      </w:r>
-      <w:proofErr w:type="spellEnd"/>
-      <w:r>
-        <w:t xml:space="preserve"> que é para uso em tempo de desenvolvimento. Depois de testar o que foi feito na máquina, se coloca o código nesse ambiente. Depois vai pro </w:t>
-      </w:r>
-      <w:proofErr w:type="spellStart"/>
-      <w:r>
-        <w:t>homolog</w:t>
-      </w:r>
-      <w:proofErr w:type="spellEnd"/>
-      <w:r>
-        <w:t xml:space="preserve"> que é para onde vai ser usado pela galera de negócios depois de ser aprovado no desenvolvimento e antes de ir pra produção. Master vai ser onde estará o código final que tá em produção. </w:t>
-      </w:r>
-      <w:r>
-        <w:t xml:space="preserve">A </w:t>
-      </w:r>
-      <w:proofErr w:type="spellStart"/>
-      <w:r>
-        <w:t>euipe</w:t>
-      </w:r>
-      <w:proofErr w:type="spellEnd"/>
-      <w:r>
-        <w:t xml:space="preserve"> de desenvolvimento cria novas </w:t>
-      </w:r>
-      <w:proofErr w:type="spellStart"/>
-      <w:r>
-        <w:t>branchs</w:t>
-      </w:r>
-      <w:proofErr w:type="spellEnd"/>
-      <w:r>
-        <w:t xml:space="preserve"> para separar e desenvolver novas soluções para um produto de forma simultânea ou melhorar o que já existe de forma paralela.</w:t>
-      </w:r>
-    </w:p>
-    <w:p>
-      <w:r>
-        <w:t xml:space="preserve">Merge: une duas </w:t>
-      </w:r>
-      <w:proofErr w:type="spellStart"/>
-      <w:r>
-        <w:t>branchs</w:t>
-      </w:r>
-      <w:proofErr w:type="spellEnd"/>
-      <w:r>
-        <w:t xml:space="preserve"> em que duas pessoas estavam atuando simultaneamente. Quando isso é feito, é registrado um </w:t>
-      </w:r>
-      <w:proofErr w:type="spellStart"/>
-      <w:r>
-        <w:t>commit</w:t>
-      </w:r>
-      <w:proofErr w:type="spellEnd"/>
-      <w:r>
-        <w:t xml:space="preserve"> de merge.</w:t>
+        <w:t>Versionamento: controle de versão de software definido através de numerações de históricos diferentes. Tudo que vc fizer mudança vai estar associado a um número. Assim dá pra ver qd aconteceu a alteração. Se não comitar o que foi salvo, não é salvo.</w:t>
+      </w:r>
+    </w:p>
+    <w:p>
+      <w:r>
+        <w:t>Repositório: pasta onde o arquivo é colocado. Tem um .git nele pra ele ser rastreável pelo git. Ele pode ter subpastas nele.</w:t>
+      </w:r>
+    </w:p>
+    <w:p>
+      <w:r>
+        <w:t>Commit Conjunto de alterações do git, se vc quiser salvar no git o que vc mudou, tem que aplicar um commit. Vc tb pode adicionar comentários e dados sobre que fez (quem fez, o que fez, quando fez), data. É considerado mudança: criação, renomeação, exclusão de arquivo, inserção ou exclusão de linha (sendo que se vc mudou a linha, ela é considerda excluída e incluída). Dá pra voltar pra um commit específico se quiser.</w:t>
+      </w:r>
+    </w:p>
+    <w:p>
+      <w:r>
+        <w:t xml:space="preserve">Branch: separação de códigos que permite que muitas pessoas atuem no mesmo projeto de forma independente. Toda Branch inicial é a master, e depois tem a develop que é para uso em tempo de desenvolvimento. Depois de testar o que foi feito na máquina, se coloca o código nesse ambiente. Depois vai pro homolog que é para onde vai ser usado pela galera de negócios depois de ser aprovado no desenvolvimento e antes de ir pra produção. Master vai ser onde estará o código final que tá em produção. </w:t>
+      </w:r>
+      <w:r>
+        <w:t>A euipe de desenvolvimento cria novas branchs para separar e desenvolver novas soluções para um produto de forma simultânea ou melhorar o que já existe de forma paralela.</w:t>
+      </w:r>
+    </w:p>
+    <w:p>
+      <w:r>
+        <w:t>Merge: une duas branchs em que duas pessoas estavam atuando simultaneamente. Quando isso é feito, é registrado um commit de merge.</w:t>
       </w:r>
     </w:p>
     <w:p>
@@ -214,291 +36,60 @@
       </w:r>
     </w:p>
     <w:p>
-      <w:proofErr w:type="spellStart"/>
-      <w:r>
-        <w:t>PUll</w:t>
-      </w:r>
-      <w:proofErr w:type="spellEnd"/>
-      <w:r>
-        <w:t>: atualiza o repositório local. É realizado um merge entre o repositório online e o local pra evitar conflitos entre eles.</w:t>
-      </w:r>
-    </w:p>
-    <w:p>
-      <w:proofErr w:type="spellStart"/>
-      <w:r>
-        <w:t>Push</w:t>
-      </w:r>
-      <w:proofErr w:type="spellEnd"/>
-      <w:r>
-        <w:t xml:space="preserve">: pode enviar as alterações locais no repositório remoto, de forma que mantenha o online atualizado com o que você fez na máquina. A interface do </w:t>
-      </w:r>
-      <w:proofErr w:type="spellStart"/>
-      <w:r>
-        <w:t>git</w:t>
-      </w:r>
-      <w:proofErr w:type="spellEnd"/>
-      <w:r>
-        <w:t xml:space="preserve"> serve pra clonar o repositório, abrir uma </w:t>
-      </w:r>
-      <w:proofErr w:type="spellStart"/>
-      <w:r>
-        <w:t>pullr</w:t>
-      </w:r>
-      <w:proofErr w:type="spellEnd"/>
-      <w:r>
-        <w:t xml:space="preserve"> </w:t>
-      </w:r>
-      <w:proofErr w:type="spellStart"/>
-      <w:r>
-        <w:t>request</w:t>
-      </w:r>
-      <w:proofErr w:type="spellEnd"/>
-      <w:r>
-        <w:t xml:space="preserve"> e pra ver o que tem realmente no espaço.</w:t>
-      </w:r>
-    </w:p>
-    <w:p>
-      <w:proofErr w:type="spellStart"/>
-      <w:r>
-        <w:t>Fork</w:t>
-      </w:r>
-      <w:proofErr w:type="spellEnd"/>
-      <w:r>
-        <w:t xml:space="preserve">. Como contribuir com o repositório de outra pessoa, </w:t>
-      </w:r>
-      <w:proofErr w:type="spellStart"/>
-      <w:r>
-        <w:t>vc</w:t>
-      </w:r>
-      <w:proofErr w:type="spellEnd"/>
-      <w:r>
-        <w:t xml:space="preserve"> pode </w:t>
-      </w:r>
-      <w:proofErr w:type="spellStart"/>
-      <w:r>
-        <w:t>forkar</w:t>
-      </w:r>
-      <w:proofErr w:type="spellEnd"/>
-      <w:r>
-        <w:t xml:space="preserve"> o repositório, que fará que ele passe existir sem ser clonado no seu repositório exatamente e, se </w:t>
-      </w:r>
-      <w:proofErr w:type="spellStart"/>
-      <w:r>
-        <w:t>vc</w:t>
-      </w:r>
-      <w:proofErr w:type="spellEnd"/>
-      <w:r>
-        <w:t xml:space="preserve"> quiser adicionar algo lá, </w:t>
-      </w:r>
-      <w:proofErr w:type="spellStart"/>
-      <w:r>
-        <w:t>vc</w:t>
-      </w:r>
-      <w:proofErr w:type="spellEnd"/>
-      <w:r>
-        <w:t xml:space="preserve"> faz um </w:t>
-      </w:r>
-      <w:proofErr w:type="spellStart"/>
-      <w:r>
-        <w:t>pull</w:t>
-      </w:r>
-      <w:proofErr w:type="spellEnd"/>
-      <w:r>
-        <w:t xml:space="preserve"> </w:t>
-      </w:r>
-      <w:proofErr w:type="spellStart"/>
-      <w:r>
-        <w:t>request</w:t>
-      </w:r>
-      <w:proofErr w:type="spellEnd"/>
-      <w:r>
-        <w:t>.</w:t>
-      </w:r>
-      <w:r>
-        <w:t xml:space="preserve"> Só faz </w:t>
-      </w:r>
-      <w:proofErr w:type="spellStart"/>
-      <w:r>
-        <w:t>fork</w:t>
-      </w:r>
-      <w:proofErr w:type="spellEnd"/>
-      <w:r>
-        <w:t xml:space="preserve"> no próprio site.</w:t>
-      </w:r>
-    </w:p>
-    <w:p>
-      <w:proofErr w:type="spellStart"/>
-      <w:r>
-        <w:t>Pull</w:t>
-      </w:r>
-      <w:proofErr w:type="spellEnd"/>
-      <w:r>
-        <w:t xml:space="preserve"> </w:t>
-      </w:r>
-      <w:proofErr w:type="spellStart"/>
-      <w:r>
-        <w:t>request</w:t>
-      </w:r>
-      <w:proofErr w:type="spellEnd"/>
-      <w:r>
-        <w:t xml:space="preserve">: após </w:t>
-      </w:r>
-      <w:proofErr w:type="spellStart"/>
-      <w:r>
-        <w:t>forkar</w:t>
-      </w:r>
-      <w:proofErr w:type="spellEnd"/>
-      <w:r>
-        <w:t xml:space="preserve"> o repositóri</w:t>
-      </w:r>
-      <w:r>
-        <w:t xml:space="preserve">o, você pode resolver problemas dele e fazer </w:t>
-      </w:r>
-      <w:proofErr w:type="spellStart"/>
-      <w:r>
-        <w:t>pull</w:t>
-      </w:r>
-      <w:proofErr w:type="spellEnd"/>
-      <w:r>
-        <w:t xml:space="preserve"> </w:t>
-      </w:r>
-      <w:proofErr w:type="spellStart"/>
-      <w:r>
-        <w:t>requestts</w:t>
-      </w:r>
-      <w:proofErr w:type="spellEnd"/>
-      <w:r>
-        <w:t xml:space="preserve"> enviando soluções de erros e adicionando novos conteúdos ao que já existe. Quem é dona vai dizer se aceita ou não a </w:t>
-      </w:r>
-      <w:proofErr w:type="spellStart"/>
-      <w:r>
-        <w:t>pull</w:t>
-      </w:r>
-      <w:proofErr w:type="spellEnd"/>
-      <w:r>
-        <w:t xml:space="preserve"> </w:t>
-      </w:r>
-      <w:proofErr w:type="spellStart"/>
-      <w:r>
-        <w:t>request</w:t>
-      </w:r>
-      <w:proofErr w:type="spellEnd"/>
-      <w:r>
-        <w:t xml:space="preserve"> e se ela quiser vai fazer o merge e beleza.</w:t>
-      </w:r>
-    </w:p>
-    <w:p/>
-    <w:p/>
-    <w:p/>
-    <w:p>
-      <w:r>
-        <w:t xml:space="preserve">Pra inicializar o </w:t>
-      </w:r>
-      <w:proofErr w:type="spellStart"/>
-      <w:r>
-        <w:t>git</w:t>
-      </w:r>
-      <w:proofErr w:type="spellEnd"/>
-      <w:r>
-        <w:t xml:space="preserve">: </w:t>
-      </w:r>
-      <w:proofErr w:type="spellStart"/>
-      <w:r>
-        <w:t>git</w:t>
-      </w:r>
-      <w:proofErr w:type="spellEnd"/>
-      <w:r>
-        <w:t xml:space="preserve"> </w:t>
-      </w:r>
-      <w:proofErr w:type="spellStart"/>
-      <w:r>
-        <w:t>init</w:t>
-      </w:r>
-      <w:proofErr w:type="spellEnd"/>
-    </w:p>
-    <w:p>
-      <w:r>
-        <w:t xml:space="preserve">Para clonar: cria a pasta que </w:t>
-      </w:r>
-      <w:proofErr w:type="spellStart"/>
-      <w:r>
-        <w:t>vc</w:t>
-      </w:r>
-      <w:proofErr w:type="spellEnd"/>
-      <w:r>
-        <w:t xml:space="preserve"> quer no seu computador e escreve “</w:t>
-      </w:r>
-      <w:proofErr w:type="spellStart"/>
-      <w:r>
-        <w:t>git</w:t>
-      </w:r>
-      <w:proofErr w:type="spellEnd"/>
-      <w:r>
-        <w:t xml:space="preserve"> </w:t>
-      </w:r>
-      <w:proofErr w:type="spellStart"/>
-      <w:r>
-        <w:t>config</w:t>
-      </w:r>
-      <w:proofErr w:type="spellEnd"/>
-      <w:r>
-        <w:t xml:space="preserve"> –</w:t>
-      </w:r>
-      <w:proofErr w:type="spellStart"/>
-      <w:r>
-        <w:t>list</w:t>
-      </w:r>
-      <w:proofErr w:type="spellEnd"/>
-      <w:r>
-        <w:t xml:space="preserve">” no termina do </w:t>
-      </w:r>
-      <w:proofErr w:type="spellStart"/>
-      <w:r>
-        <w:t>git</w:t>
-      </w:r>
-      <w:proofErr w:type="spellEnd"/>
-    </w:p>
-    <w:p>
-      <w:proofErr w:type="spellStart"/>
-      <w:r>
-        <w:t>Git</w:t>
-      </w:r>
-      <w:proofErr w:type="spellEnd"/>
-      <w:r>
-        <w:t xml:space="preserve"> status verifica o status dos ar</w:t>
-      </w:r>
-      <w:r>
-        <w:t xml:space="preserve">quivos em relação ao online, inclusive mostra se te coisa q </w:t>
-      </w:r>
-      <w:proofErr w:type="spellStart"/>
-      <w:r>
-        <w:t>vc</w:t>
-      </w:r>
-      <w:proofErr w:type="spellEnd"/>
-      <w:r>
-        <w:t xml:space="preserve"> precisa subir ainda</w:t>
+      <w:r>
+        <w:t>PUll: atualiza o repositório local. É realizado um merge entre o repositório online e o local pra evitar conflitos entre eles.</w:t>
+      </w:r>
+    </w:p>
+    <w:p>
+      <w:r>
+        <w:t>Push: pode enviar as alterações locais no repositório remoto, de forma que mantenha o online atualizado com o que você fez na máquina. A interface do git serve pra clonar o repositório, abrir uma pullr request e pra ver o que tem realmente no espaço.</w:t>
+      </w:r>
+    </w:p>
+    <w:p>
+      <w:r>
+        <w:t>Fork. Como contribuir com o repositório de outra pessoa, vc pode forkar o repositório, que fará que ele passe existir sem ser clonado no seu repositório exatamente e, se vc quiser adicionar algo lá, vc faz um pull request.</w:t>
+      </w:r>
+      <w:r>
+        <w:t xml:space="preserve"> Só faz fork no próprio site.</w:t>
+      </w:r>
+    </w:p>
+    <w:p>
+      <w:r>
+        <w:t>Pull request: após forkar o repositóri</w:t>
+      </w:r>
+      <w:r>
+        <w:t>o, você pode resolver problemas dele e fazer pull requestts enviando soluções de erros e adicionando novos conteúdos ao que já existe. Quem é dona vai dizer se aceita ou não a pull request e se ela quiser vai fazer o merge e beleza.</w:t>
+      </w:r>
+    </w:p>
+    <w:p>
+      <w:r>
+        <w:t>UPStream é a origem remota da nossa pasta, é com ela que o pull e o push conversa.</w:t>
+      </w:r>
+    </w:p>
+    <w:p/>
+    <w:p/>
+    <w:p>
+      <w:r>
+        <w:t>Pra inicializar o git: git init</w:t>
+      </w:r>
+    </w:p>
+    <w:p>
+      <w:r>
+        <w:t>Para clonar: cria a pasta que vc quer no seu computador e escreve “git config –list” no termina do git</w:t>
+      </w:r>
+    </w:p>
+    <w:p>
+      <w:r>
+        <w:t>Git status verifica o status dos ar</w:t>
+      </w:r>
+      <w:r>
+        <w:t>quivos em relação ao online, inclusive mostra se te coisa q vc precisa subir ainda</w:t>
       </w:r>
     </w:p>
     <w:p>
       <w:r>
         <w:lastRenderedPageBreak/>
-        <w:t xml:space="preserve">Pra unir o </w:t>
-      </w:r>
-      <w:proofErr w:type="spellStart"/>
-      <w:r>
-        <w:t>git</w:t>
-      </w:r>
-      <w:proofErr w:type="spellEnd"/>
-      <w:r>
-        <w:t xml:space="preserve"> com o que </w:t>
-      </w:r>
-      <w:proofErr w:type="spellStart"/>
-      <w:r>
-        <w:t>vc</w:t>
-      </w:r>
-      <w:proofErr w:type="spellEnd"/>
-      <w:r>
-        <w:t xml:space="preserve"> quer, cria ele no site e aplica o comando</w:t>
+        <w:t>Pra unir o git com o que vc quer, cria ele no site e aplica o comando</w:t>
       </w:r>
     </w:p>
     <w:p>
@@ -560,6 +151,9 @@
     </w:p>
     <w:p>
       <w:r>
+        <w:rPr>
+          <w:noProof/>
+        </w:rPr>
         <w:drawing>
           <wp:inline distT="0" distB="0" distL="0" distR="0" wp14:anchorId="18A564EC" wp14:editId="2C2E0AF7">
             <wp:extent cx="5400040" cy="2580640"/>
@@ -600,6 +194,9 @@
     <w:p/>
     <w:p>
       <w:r>
+        <w:rPr>
+          <w:noProof/>
+        </w:rPr>
         <w:drawing>
           <wp:inline distT="0" distB="0" distL="0" distR="0" wp14:anchorId="5247B2EF" wp14:editId="23A86380">
             <wp:extent cx="4686954" cy="4429743"/>
@@ -641,44 +238,15 @@
     <w:p>
       <w:r>
         <w:lastRenderedPageBreak/>
-        <w:t xml:space="preserve">Ao fazer o </w:t>
-      </w:r>
-      <w:proofErr w:type="spellStart"/>
-      <w:r>
-        <w:t>git</w:t>
-      </w:r>
-      <w:proofErr w:type="spellEnd"/>
-      <w:r>
-        <w:t xml:space="preserve"> status, </w:t>
-      </w:r>
-      <w:proofErr w:type="spellStart"/>
-      <w:r>
-        <w:t>vc</w:t>
-      </w:r>
-      <w:proofErr w:type="spellEnd"/>
-      <w:r>
-        <w:t xml:space="preserve"> tem os arquivos que </w:t>
-      </w:r>
-      <w:proofErr w:type="spellStart"/>
-      <w:r>
-        <w:t>vc</w:t>
-      </w:r>
-      <w:proofErr w:type="spellEnd"/>
-      <w:r>
-        <w:t xml:space="preserve"> </w:t>
-      </w:r>
-      <w:proofErr w:type="gramStart"/>
-      <w:r>
-        <w:t>mexeu</w:t>
-      </w:r>
-      <w:proofErr w:type="gramEnd"/>
-      <w:r>
-        <w:t xml:space="preserve"> mas não adicionou nem subiu em vermelho:</w:t>
-      </w:r>
-    </w:p>
-    <w:p/>
-    <w:p>
-      <w:r>
+        <w:t>Ao fazer o git status, vc tem os arquivos que vc mexeu mas não adicionou nem subiu em vermelho:</w:t>
+      </w:r>
+    </w:p>
+    <w:p/>
+    <w:p>
+      <w:r>
+        <w:rPr>
+          <w:noProof/>
+        </w:rPr>
         <w:drawing>
           <wp:inline distT="0" distB="0" distL="0" distR="0" wp14:anchorId="1B235DB6" wp14:editId="0060980F">
             <wp:extent cx="5400040" cy="2115820"/>
@@ -721,6 +289,9 @@
         <w:t xml:space="preserve">Quando adiciona </w:t>
       </w:r>
       <w:r>
+        <w:rPr>
+          <w:noProof/>
+        </w:rPr>
         <w:drawing>
           <wp:inline distT="0" distB="0" distL="0" distR="0" wp14:anchorId="25FC998F" wp14:editId="792A0A83">
             <wp:extent cx="5400040" cy="712470"/>
@@ -761,19 +332,14 @@
     <w:p/>
     <w:p>
       <w:r>
-        <w:t xml:space="preserve">E se </w:t>
-      </w:r>
-      <w:proofErr w:type="spellStart"/>
-      <w:r>
-        <w:t>vc</w:t>
-      </w:r>
-      <w:proofErr w:type="spellEnd"/>
-      <w:r>
-        <w:t xml:space="preserve"> muda coisa, ele volta pro vermelho</w:t>
-      </w:r>
-    </w:p>
-    <w:p>
-      <w:r>
+        <w:t>E se vc muda coisa, ele volta pro vermelho</w:t>
+      </w:r>
+    </w:p>
+    <w:p>
+      <w:r>
+        <w:rPr>
+          <w:noProof/>
+        </w:rPr>
         <w:drawing>
           <wp:inline distT="0" distB="0" distL="0" distR="0" wp14:anchorId="39852B43" wp14:editId="20631036">
             <wp:extent cx="5400040" cy="2616200"/>
@@ -814,54 +380,15 @@
     <w:p/>
     <w:p>
       <w:r>
-        <w:t xml:space="preserve">Pra adicionar um arquivo na “fila” do </w:t>
-      </w:r>
-      <w:proofErr w:type="spellStart"/>
-      <w:r>
-        <w:t>git</w:t>
-      </w:r>
-      <w:proofErr w:type="spellEnd"/>
-      <w:r>
-        <w:t xml:space="preserve">, </w:t>
-      </w:r>
-      <w:proofErr w:type="spellStart"/>
-      <w:r>
-        <w:t>vc</w:t>
-      </w:r>
-      <w:proofErr w:type="spellEnd"/>
-      <w:r>
-        <w:t xml:space="preserve"> coloca </w:t>
-      </w:r>
-      <w:proofErr w:type="spellStart"/>
-      <w:r>
-        <w:t>git</w:t>
-      </w:r>
-      <w:proofErr w:type="spellEnd"/>
-      <w:r>
-        <w:t xml:space="preserve"> </w:t>
-      </w:r>
-      <w:proofErr w:type="spellStart"/>
-      <w:r>
-        <w:t>add</w:t>
-      </w:r>
-      <w:proofErr w:type="spellEnd"/>
-      <w:r>
-        <w:t xml:space="preserve"> </w:t>
-      </w:r>
-      <w:proofErr w:type="spellStart"/>
-      <w:proofErr w:type="gramStart"/>
-      <w:r>
-        <w:t>nomedoarquivo</w:t>
-      </w:r>
-      <w:proofErr w:type="spellEnd"/>
-      <w:r>
-        <w:t xml:space="preserve"> :</w:t>
-      </w:r>
-      <w:proofErr w:type="gramEnd"/>
-    </w:p>
-    <w:p/>
-    <w:p>
-      <w:r>
+        <w:t>Pra adicionar um arquivo na “fila” do git, vc coloca git add nomedoarquivo :</w:t>
+      </w:r>
+    </w:p>
+    <w:p/>
+    <w:p>
+      <w:r>
+        <w:rPr>
+          <w:noProof/>
+        </w:rPr>
         <w:drawing>
           <wp:inline distT="0" distB="0" distL="0" distR="0" wp14:anchorId="46885CB7" wp14:editId="7859B65D">
             <wp:extent cx="4591691" cy="562053"/>
@@ -902,49 +429,15 @@
     <w:p/>
     <w:p>
       <w:r>
-        <w:t xml:space="preserve">Se </w:t>
-      </w:r>
-      <w:proofErr w:type="spellStart"/>
-      <w:r>
-        <w:t>vc</w:t>
-      </w:r>
-      <w:proofErr w:type="spellEnd"/>
-      <w:r>
-        <w:t xml:space="preserve"> coloca </w:t>
-      </w:r>
-      <w:proofErr w:type="spellStart"/>
-      <w:r>
-        <w:t>git</w:t>
-      </w:r>
-      <w:proofErr w:type="spellEnd"/>
-      <w:r>
-        <w:t xml:space="preserve"> </w:t>
-      </w:r>
-      <w:proofErr w:type="spellStart"/>
-      <w:proofErr w:type="gramStart"/>
-      <w:r>
-        <w:t>add</w:t>
-      </w:r>
-      <w:proofErr w:type="spellEnd"/>
-      <w:r>
-        <w:t xml:space="preserve"> .</w:t>
-      </w:r>
-      <w:proofErr w:type="gramEnd"/>
-      <w:r>
-        <w:t xml:space="preserve"> ele vai colocar </w:t>
-      </w:r>
-      <w:proofErr w:type="spellStart"/>
-      <w:r>
-        <w:t>td</w:t>
-      </w:r>
-      <w:proofErr w:type="spellEnd"/>
-      <w:r>
-        <w:t xml:space="preserve"> mundo que precisa </w:t>
-      </w:r>
-    </w:p>
-    <w:p/>
-    <w:p>
-      <w:r>
+        <w:t xml:space="preserve">Se vc coloca git add . ele vai colocar td mundo que precisa </w:t>
+      </w:r>
+    </w:p>
+    <w:p/>
+    <w:p>
+      <w:r>
+        <w:rPr>
+          <w:noProof/>
+        </w:rPr>
         <w:drawing>
           <wp:inline distT="0" distB="0" distL="0" distR="0" wp14:anchorId="354D4C54" wp14:editId="7175F1FA">
             <wp:extent cx="3524742" cy="2343477"/>
@@ -985,36 +478,15 @@
     <w:p/>
     <w:p>
       <w:r>
-        <w:t xml:space="preserve">Pra fazer o </w:t>
-      </w:r>
-      <w:proofErr w:type="spellStart"/>
-      <w:r>
-        <w:t>comit</w:t>
-      </w:r>
-      <w:proofErr w:type="spellEnd"/>
-      <w:r>
-        <w:t xml:space="preserve">, tem que dar o comando </w:t>
-      </w:r>
-      <w:proofErr w:type="spellStart"/>
-      <w:r>
-        <w:t>git</w:t>
-      </w:r>
-      <w:proofErr w:type="spellEnd"/>
-      <w:r>
-        <w:t xml:space="preserve"> </w:t>
-      </w:r>
-      <w:proofErr w:type="spellStart"/>
-      <w:r>
-        <w:t>commit</w:t>
-      </w:r>
-      <w:proofErr w:type="spellEnd"/>
-      <w:r>
-        <w:t xml:space="preserve"> -m “comentário”</w:t>
-      </w:r>
-    </w:p>
-    <w:p/>
-    <w:p>
-      <w:r>
+        <w:t>Pra fazer o comit, tem que dar o comando git commit -m “comentário”</w:t>
+      </w:r>
+    </w:p>
+    <w:p/>
+    <w:p>
+      <w:r>
+        <w:rPr>
+          <w:noProof/>
+        </w:rPr>
         <w:drawing>
           <wp:inline distT="0" distB="0" distL="0" distR="0" wp14:anchorId="072EDC28" wp14:editId="2A1C83B5">
             <wp:extent cx="5400040" cy="810895"/>
@@ -1055,33 +527,15 @@
     <w:p/>
     <w:p>
       <w:r>
-        <w:t xml:space="preserve">Tudo que </w:t>
-      </w:r>
-      <w:proofErr w:type="spellStart"/>
-      <w:r>
-        <w:t>vc</w:t>
-      </w:r>
-      <w:proofErr w:type="spellEnd"/>
-      <w:r>
-        <w:t xml:space="preserve"> fizer, vai ser apresentado com o que foi feito. Daí o passo é sempre fazer o </w:t>
-      </w:r>
-      <w:proofErr w:type="spellStart"/>
-      <w:r>
-        <w:t>add</w:t>
-      </w:r>
-      <w:proofErr w:type="spellEnd"/>
-      <w:r>
-        <w:t xml:space="preserve"> e depois o </w:t>
-      </w:r>
-      <w:proofErr w:type="spellStart"/>
-      <w:r>
-        <w:t>commit</w:t>
-      </w:r>
-      <w:proofErr w:type="spellEnd"/>
-    </w:p>
-    <w:p/>
-    <w:p>
-      <w:r>
+        <w:t>Tudo que vc fizer, vai ser apresentado com o que foi feito. Daí o passo é sempre fazer o add e depois o commit</w:t>
+      </w:r>
+    </w:p>
+    <w:p/>
+    <w:p>
+      <w:r>
+        <w:rPr>
+          <w:noProof/>
+        </w:rPr>
         <w:drawing>
           <wp:inline distT="0" distB="0" distL="0" distR="0" wp14:anchorId="462AADC1" wp14:editId="5772D118">
             <wp:extent cx="5400040" cy="762635"/>
@@ -1120,6 +574,202 @@
       </w:r>
     </w:p>
     <w:p/>
+    <w:p/>
+    <w:p>
+      <w:r>
+        <w:t>Depois de fazer o commit, vc tem que fazer o push:</w:t>
+      </w:r>
+    </w:p>
+    <w:p>
+      <w:r>
+        <w:t xml:space="preserve">Git push </w:t>
+      </w:r>
+    </w:p>
+    <w:p>
+      <w:r>
+        <w:lastRenderedPageBreak/>
+        <w:drawing>
+          <wp:inline distT="0" distB="0" distL="0" distR="0" wp14:anchorId="1821A7F2" wp14:editId="6A9E0FBC">
+            <wp:extent cx="5400040" cy="1146175"/>
+            <wp:effectExtent l="0" t="0" r="0" b="0"/>
+            <wp:docPr id="1532965333" name="Imagem 1"/>
+            <wp:cNvGraphicFramePr>
+              <a:graphicFrameLocks xmlns:a="http://schemas.openxmlformats.org/drawingml/2006/main" noChangeAspect="1"/>
+            </wp:cNvGraphicFramePr>
+            <a:graphic xmlns:a="http://schemas.openxmlformats.org/drawingml/2006/main">
+              <a:graphicData uri="http://schemas.openxmlformats.org/drawingml/2006/picture">
+                <pic:pic xmlns:pic="http://schemas.openxmlformats.org/drawingml/2006/picture">
+                  <pic:nvPicPr>
+                    <pic:cNvPr id="1532965333" name=""/>
+                    <pic:cNvPicPr/>
+                  </pic:nvPicPr>
+                  <pic:blipFill>
+                    <a:blip r:embed="rId13"/>
+                    <a:stretch>
+                      <a:fillRect/>
+                    </a:stretch>
+                  </pic:blipFill>
+                  <pic:spPr>
+                    <a:xfrm>
+                      <a:off x="0" y="0"/>
+                      <a:ext cx="5400040" cy="1146175"/>
+                    </a:xfrm>
+                    <a:prstGeom prst="rect">
+                      <a:avLst/>
+                    </a:prstGeom>
+                  </pic:spPr>
+                </pic:pic>
+              </a:graphicData>
+            </a:graphic>
+          </wp:inline>
+        </w:drawing>
+      </w:r>
+    </w:p>
+    <w:p>
+      <w:r>
+        <w:t>Mas se vc não tiver o upstream, vai dar ruim, então vc tem que criar uma uptream com o comando que ele fala</w:t>
+      </w:r>
+    </w:p>
+    <w:p>
+      <w:r>
+        <w:drawing>
+          <wp:inline distT="0" distB="0" distL="0" distR="0" wp14:anchorId="4CAFB1BF" wp14:editId="7E31B607">
+            <wp:extent cx="5400040" cy="1941195"/>
+            <wp:effectExtent l="0" t="0" r="0" b="1905"/>
+            <wp:docPr id="1056250355" name="Imagem 1"/>
+            <wp:cNvGraphicFramePr>
+              <a:graphicFrameLocks xmlns:a="http://schemas.openxmlformats.org/drawingml/2006/main" noChangeAspect="1"/>
+            </wp:cNvGraphicFramePr>
+            <a:graphic xmlns:a="http://schemas.openxmlformats.org/drawingml/2006/main">
+              <a:graphicData uri="http://schemas.openxmlformats.org/drawingml/2006/picture">
+                <pic:pic xmlns:pic="http://schemas.openxmlformats.org/drawingml/2006/picture">
+                  <pic:nvPicPr>
+                    <pic:cNvPr id="1056250355" name=""/>
+                    <pic:cNvPicPr/>
+                  </pic:nvPicPr>
+                  <pic:blipFill>
+                    <a:blip r:embed="rId14"/>
+                    <a:stretch>
+                      <a:fillRect/>
+                    </a:stretch>
+                  </pic:blipFill>
+                  <pic:spPr>
+                    <a:xfrm>
+                      <a:off x="0" y="0"/>
+                      <a:ext cx="5400040" cy="1941195"/>
+                    </a:xfrm>
+                    <a:prstGeom prst="rect">
+                      <a:avLst/>
+                    </a:prstGeom>
+                  </pic:spPr>
+                </pic:pic>
+              </a:graphicData>
+            </a:graphic>
+          </wp:inline>
+        </w:drawing>
+      </w:r>
+    </w:p>
+    <w:p>
+      <w:r>
+        <w:t>Daí vai atualizar lá no arquivo na plataforma:</w:t>
+      </w:r>
+    </w:p>
+    <w:p/>
+    <w:p>
+      <w:r>
+        <w:lastRenderedPageBreak/>
+        <w:drawing>
+          <wp:inline distT="0" distB="0" distL="0" distR="0" wp14:anchorId="5E061BDD" wp14:editId="23F02A9F">
+            <wp:extent cx="5400040" cy="5411470"/>
+            <wp:effectExtent l="0" t="0" r="0" b="0"/>
+            <wp:docPr id="743350450" name="Imagem 1"/>
+            <wp:cNvGraphicFramePr>
+              <a:graphicFrameLocks xmlns:a="http://schemas.openxmlformats.org/drawingml/2006/main" noChangeAspect="1"/>
+            </wp:cNvGraphicFramePr>
+            <a:graphic xmlns:a="http://schemas.openxmlformats.org/drawingml/2006/main">
+              <a:graphicData uri="http://schemas.openxmlformats.org/drawingml/2006/picture">
+                <pic:pic xmlns:pic="http://schemas.openxmlformats.org/drawingml/2006/picture">
+                  <pic:nvPicPr>
+                    <pic:cNvPr id="743350450" name=""/>
+                    <pic:cNvPicPr/>
+                  </pic:nvPicPr>
+                  <pic:blipFill>
+                    <a:blip r:embed="rId15"/>
+                    <a:stretch>
+                      <a:fillRect/>
+                    </a:stretch>
+                  </pic:blipFill>
+                  <pic:spPr>
+                    <a:xfrm>
+                      <a:off x="0" y="0"/>
+                      <a:ext cx="5400040" cy="5411470"/>
+                    </a:xfrm>
+                    <a:prstGeom prst="rect">
+                      <a:avLst/>
+                    </a:prstGeom>
+                  </pic:spPr>
+                </pic:pic>
+              </a:graphicData>
+            </a:graphic>
+          </wp:inline>
+        </w:drawing>
+      </w:r>
+    </w:p>
+    <w:p>
+      <w:r>
+        <w:t>O próprio arquivo vai mostrar o que foi feito ou não pra vc controlar a mudança.</w:t>
+      </w:r>
+    </w:p>
+    <w:p>
+      <w:r>
+        <w:t>Se vc mudar a coisa no repositório online e quiser trazer pra sua máquina, usa git pull, vai ser mais útil quando tiver mais gente mexendo ele.</w:t>
+      </w:r>
+    </w:p>
+    <w:p/>
+    <w:p>
+      <w:r>
+        <w:t>Branch permite que diversas pessoas possam trabalhar no mesmo projeto</w:t>
+      </w:r>
+    </w:p>
+    <w:p>
+      <w:r>
+        <w:drawing>
+          <wp:inline distT="0" distB="0" distL="0" distR="0" wp14:anchorId="55300EA0" wp14:editId="4BA4100B">
+            <wp:extent cx="5400040" cy="1920875"/>
+            <wp:effectExtent l="0" t="0" r="0" b="3175"/>
+            <wp:docPr id="1665574932" name="Imagem 1"/>
+            <wp:cNvGraphicFramePr>
+              <a:graphicFrameLocks xmlns:a="http://schemas.openxmlformats.org/drawingml/2006/main" noChangeAspect="1"/>
+            </wp:cNvGraphicFramePr>
+            <a:graphic xmlns:a="http://schemas.openxmlformats.org/drawingml/2006/main">
+              <a:graphicData uri="http://schemas.openxmlformats.org/drawingml/2006/picture">
+                <pic:pic xmlns:pic="http://schemas.openxmlformats.org/drawingml/2006/picture">
+                  <pic:nvPicPr>
+                    <pic:cNvPr id="1665574932" name=""/>
+                    <pic:cNvPicPr/>
+                  </pic:nvPicPr>
+                  <pic:blipFill>
+                    <a:blip r:embed="rId16"/>
+                    <a:stretch>
+                      <a:fillRect/>
+                    </a:stretch>
+                  </pic:blipFill>
+                  <pic:spPr>
+                    <a:xfrm>
+                      <a:off x="0" y="0"/>
+                      <a:ext cx="5400040" cy="1920875"/>
+                    </a:xfrm>
+                    <a:prstGeom prst="rect">
+                      <a:avLst/>
+                    </a:prstGeom>
+                  </pic:spPr>
+                </pic:pic>
+              </a:graphicData>
+            </a:graphic>
+          </wp:inline>
+        </w:drawing>
+      </w:r>
+    </w:p>
     <w:sectPr>
       <w:pgSz w:w="11906" w:h="16838"/>
       <w:pgMar w:top="1417" w:right="1701" w:bottom="1417" w:left="1701" w:header="708" w:footer="708" w:gutter="0"/>

</xml_diff>